<commit_message>
manage staff and users
</commit_message>
<xml_diff>
--- a/project_structure.docx
+++ b/project_structure.docx
@@ -99,15 +99,7 @@
       </w:r>
       <w:proofErr w:type="spellEnd"/>
       <w:r>
-        <w:t xml:space="preserve">               # Authentication functions and </w:t>
-      </w:r>
-      <w:proofErr w:type="spellStart"/>
-      <w:r>
-        <w:t>isAdmin</w:t>
-      </w:r>
-      <w:proofErr w:type="spellEnd"/>
-      <w:r>
-        <w:t xml:space="preserve"> check</w:t>
+        <w:t xml:space="preserve">               # Authentication functions</w:t>
       </w:r>
     </w:p>
     <w:p>
@@ -351,165 +343,688 @@
     </w:p>
     <w:p>
       <w:r>
+        <w:t xml:space="preserve">│   </w:t>
+      </w:r>
+      <w:r>
+        <w:rPr>
+          <w:rFonts w:ascii="Arial" w:hAnsi="Arial" w:cs="Arial"/>
+        </w:rPr>
+        <w:t>├</w:t>
+      </w:r>
+      <w:r>
+        <w:rPr>
+          <w:rFonts w:ascii="Aptos" w:hAnsi="Aptos" w:cs="Aptos"/>
+        </w:rPr>
+        <w:t>──</w:t>
+      </w:r>
+      <w:r>
+        <w:t xml:space="preserve"> </w:t>
+      </w:r>
+      <w:proofErr w:type="spellStart"/>
+      <w:r>
+        <w:t>reset_password.php</w:t>
+      </w:r>
+      <w:proofErr w:type="spellEnd"/>
+      <w:r>
+        <w:t xml:space="preserve">     # Password reset page</w:t>
+      </w:r>
+    </w:p>
+    <w:p>
+      <w:r>
+        <w:t xml:space="preserve">│   </w:t>
+      </w:r>
+      <w:r>
+        <w:rPr>
+          <w:rFonts w:ascii="Arial" w:hAnsi="Arial" w:cs="Arial"/>
+        </w:rPr>
+        <w:t>├</w:t>
+      </w:r>
+      <w:r>
+        <w:rPr>
+          <w:rFonts w:ascii="Aptos" w:hAnsi="Aptos" w:cs="Aptos"/>
+        </w:rPr>
+        <w:t>──</w:t>
+      </w:r>
+      <w:r>
+        <w:t xml:space="preserve"> </w:t>
+      </w:r>
+      <w:proofErr w:type="spellStart"/>
+      <w:r>
+        <w:t>manage_users.php</w:t>
+      </w:r>
+      <w:proofErr w:type="spellEnd"/>
+      <w:r>
+        <w:t xml:space="preserve">       # User management page</w:t>
+      </w:r>
+    </w:p>
+    <w:p>
+      <w:r>
+        <w:t xml:space="preserve">│   </w:t>
+      </w:r>
+      <w:r>
+        <w:rPr>
+          <w:rFonts w:ascii="Arial" w:hAnsi="Arial" w:cs="Arial"/>
+        </w:rPr>
+        <w:t>├</w:t>
+      </w:r>
+      <w:r>
+        <w:rPr>
+          <w:rFonts w:ascii="Aptos" w:hAnsi="Aptos" w:cs="Aptos"/>
+        </w:rPr>
+        <w:t>──</w:t>
+      </w:r>
+      <w:r>
+        <w:t xml:space="preserve"> </w:t>
+      </w:r>
+      <w:proofErr w:type="spellStart"/>
+      <w:r>
+        <w:t>edit_user.php</w:t>
+      </w:r>
+      <w:proofErr w:type="spellEnd"/>
+      <w:r>
+        <w:t xml:space="preserve">          # Edit user page</w:t>
+      </w:r>
+    </w:p>
+    <w:p>
+      <w:r>
+        <w:t xml:space="preserve">│   </w:t>
+      </w:r>
+      <w:r>
+        <w:rPr>
+          <w:rFonts w:ascii="Arial" w:hAnsi="Arial" w:cs="Arial"/>
+        </w:rPr>
+        <w:t>├</w:t>
+      </w:r>
+      <w:r>
+        <w:rPr>
+          <w:rFonts w:ascii="Aptos" w:hAnsi="Aptos" w:cs="Aptos"/>
+        </w:rPr>
+        <w:t>──</w:t>
+      </w:r>
+      <w:r>
+        <w:t xml:space="preserve"> </w:t>
+      </w:r>
+      <w:proofErr w:type="spellStart"/>
+      <w:r>
+        <w:t>manage_staff.php</w:t>
+      </w:r>
+      <w:proofErr w:type="spellEnd"/>
+      <w:r>
+        <w:t xml:space="preserve">       # Staff management page</w:t>
+      </w:r>
+    </w:p>
+    <w:p>
+      <w:r>
         <w:t xml:space="preserve">│   └── </w:t>
       </w:r>
       <w:proofErr w:type="spellStart"/>
       <w:r>
+        <w:t>edit_staff.php</w:t>
+      </w:r>
+      <w:proofErr w:type="spellEnd"/>
+      <w:r>
+        <w:t xml:space="preserve">         # Edit staff page</w:t>
+      </w:r>
+    </w:p>
+    <w:p>
+      <w:r>
+        <w:t>│</w:t>
+      </w:r>
+    </w:p>
+    <w:p>
+      <w:r>
+        <w:rPr>
+          <w:rFonts w:ascii="Arial" w:hAnsi="Arial" w:cs="Arial"/>
+        </w:rPr>
+        <w:t>├</w:t>
+      </w:r>
+      <w:r>
+        <w:rPr>
+          <w:rFonts w:ascii="Aptos" w:hAnsi="Aptos" w:cs="Aptos"/>
+        </w:rPr>
+        <w:t>──</w:t>
+      </w:r>
+      <w:r>
+        <w:t xml:space="preserve"> assets/</w:t>
+      </w:r>
+    </w:p>
+    <w:p>
+      <w:r>
+        <w:t xml:space="preserve">│   </w:t>
+      </w:r>
+      <w:r>
+        <w:rPr>
+          <w:rFonts w:ascii="Arial" w:hAnsi="Arial" w:cs="Arial"/>
+        </w:rPr>
+        <w:t>├</w:t>
+      </w:r>
+      <w:r>
+        <w:rPr>
+          <w:rFonts w:ascii="Aptos" w:hAnsi="Aptos" w:cs="Aptos"/>
+        </w:rPr>
+        <w:t>──</w:t>
+      </w:r>
+      <w:r>
+        <w:t xml:space="preserve"> </w:t>
+      </w:r>
+      <w:proofErr w:type="spellStart"/>
+      <w:r>
+        <w:t>css</w:t>
+      </w:r>
+      <w:proofErr w:type="spellEnd"/>
+      <w:r>
+        <w:t>/</w:t>
+      </w:r>
+    </w:p>
+    <w:p>
+      <w:r>
+        <w:t>│   │   └── styles.css         # Main CSS file for styling</w:t>
+      </w:r>
+    </w:p>
+    <w:p>
+      <w:r>
+        <w:t xml:space="preserve">│   </w:t>
+      </w:r>
+      <w:r>
+        <w:rPr>
+          <w:rFonts w:ascii="Arial" w:hAnsi="Arial" w:cs="Arial"/>
+        </w:rPr>
+        <w:t>├</w:t>
+      </w:r>
+      <w:r>
+        <w:rPr>
+          <w:rFonts w:ascii="Aptos" w:hAnsi="Aptos" w:cs="Aptos"/>
+        </w:rPr>
+        <w:t>──</w:t>
+      </w:r>
+      <w:r>
+        <w:t xml:space="preserve"> </w:t>
+      </w:r>
+      <w:proofErr w:type="spellStart"/>
+      <w:r>
+        <w:t>js</w:t>
+      </w:r>
+      <w:proofErr w:type="spellEnd"/>
+      <w:r>
+        <w:t>/</w:t>
+      </w:r>
+    </w:p>
+    <w:p>
+      <w:r>
+        <w:t>│   │   └── app.js             # Main JavaScript file for client-side functionality</w:t>
+      </w:r>
+    </w:p>
+    <w:p>
+      <w:r>
+        <w:lastRenderedPageBreak/>
+        <w:t xml:space="preserve">│   └── </w:t>
+      </w:r>
+      <w:proofErr w:type="spellStart"/>
+      <w:r>
+        <w:t>img</w:t>
+      </w:r>
+      <w:proofErr w:type="spellEnd"/>
+      <w:r>
+        <w:t>/</w:t>
+      </w:r>
+    </w:p>
+    <w:p>
+      <w:r>
+        <w:t xml:space="preserve">│       └── </w:t>
+      </w:r>
+      <w:proofErr w:type="gramStart"/>
+      <w:r>
+        <w:t>silver_system_logo.png  #</w:t>
+      </w:r>
+      <w:proofErr w:type="gramEnd"/>
+      <w:r>
+        <w:t xml:space="preserve"> Logo image file</w:t>
+      </w:r>
+    </w:p>
+    <w:p>
+      <w:r>
+        <w:t>│</w:t>
+      </w:r>
+    </w:p>
+    <w:p>
+      <w:r>
+        <w:t>└── .</w:t>
+      </w:r>
+      <w:proofErr w:type="spellStart"/>
+      <w:r>
+        <w:t>htaccess</w:t>
+      </w:r>
+      <w:proofErr w:type="spellEnd"/>
+      <w:r>
+        <w:t xml:space="preserve">                  # Apache configuration file (if used)</w:t>
+      </w:r>
+    </w:p>
+    <w:p>
+      <w:r>
+        <w:t>```</w:t>
+      </w:r>
+    </w:p>
+    <w:p/>
+    <w:p>
+      <w:r>
+        <w:t>File Descriptions and Logic:</w:t>
+      </w:r>
+    </w:p>
+    <w:p/>
+    <w:p>
+      <w:r>
+        <w:t>1. `public/</w:t>
+      </w:r>
+      <w:proofErr w:type="spellStart"/>
+      <w:r>
+        <w:t>index.php</w:t>
+      </w:r>
+      <w:proofErr w:type="spellEnd"/>
+      <w:r>
+        <w:t>`:</w:t>
+      </w:r>
+    </w:p>
+    <w:p>
+      <w:r>
+        <w:t xml:space="preserve">   - Serves as the entry point of the application.</w:t>
+      </w:r>
+    </w:p>
+    <w:p>
+      <w:r>
+        <w:t xml:space="preserve">   - Checks if the user is logged in using the `</w:t>
+      </w:r>
+      <w:proofErr w:type="spellStart"/>
+      <w:proofErr w:type="gramStart"/>
+      <w:r>
+        <w:t>isLoggedIn</w:t>
+      </w:r>
+      <w:proofErr w:type="spellEnd"/>
+      <w:r>
+        <w:t>(</w:t>
+      </w:r>
+      <w:proofErr w:type="gramEnd"/>
+      <w:r>
+        <w:t>)` function.</w:t>
+      </w:r>
+    </w:p>
+    <w:p>
+      <w:r>
+        <w:t xml:space="preserve">   - Redirects to `</w:t>
+      </w:r>
+      <w:proofErr w:type="spellStart"/>
+      <w:r>
+        <w:t>dashboard.php</w:t>
+      </w:r>
+      <w:proofErr w:type="spellEnd"/>
+      <w:r>
+        <w:t>` if the user is logged in, or to `</w:t>
+      </w:r>
+      <w:proofErr w:type="spellStart"/>
+      <w:r>
+        <w:t>login.php</w:t>
+      </w:r>
+      <w:proofErr w:type="spellEnd"/>
+      <w:r>
+        <w:t>` if not.</w:t>
+      </w:r>
+    </w:p>
+    <w:p/>
+    <w:p>
+      <w:r>
+        <w:t>2. `includes/</w:t>
+      </w:r>
+      <w:proofErr w:type="spellStart"/>
+      <w:r>
+        <w:t>auth.php</w:t>
+      </w:r>
+      <w:proofErr w:type="spellEnd"/>
+      <w:r>
+        <w:t>`:</w:t>
+      </w:r>
+    </w:p>
+    <w:p>
+      <w:r>
+        <w:t xml:space="preserve">   - Handles user authentication (login, logout).</w:t>
+      </w:r>
+    </w:p>
+    <w:p/>
+    <w:p>
+      <w:r>
+        <w:t>3. `includes/</w:t>
+      </w:r>
+      <w:proofErr w:type="spellStart"/>
+      <w:r>
+        <w:t>db.php</w:t>
+      </w:r>
+      <w:proofErr w:type="spellEnd"/>
+      <w:r>
+        <w:t>`:</w:t>
+      </w:r>
+    </w:p>
+    <w:p>
+      <w:r>
+        <w:t xml:space="preserve">   - Provides `</w:t>
+      </w:r>
+      <w:proofErr w:type="spellStart"/>
+      <w:proofErr w:type="gramStart"/>
+      <w:r>
+        <w:t>getDbConnection</w:t>
+      </w:r>
+      <w:proofErr w:type="spellEnd"/>
+      <w:r>
+        <w:t>(</w:t>
+      </w:r>
+      <w:proofErr w:type="gramEnd"/>
+      <w:r>
+        <w:t>)` function to create and return a PDO database connection.</w:t>
+      </w:r>
+    </w:p>
+    <w:p>
+      <w:r>
+        <w:t xml:space="preserve">   - Used throughout the application for database operations.</w:t>
+      </w:r>
+    </w:p>
+    <w:p/>
+    <w:p>
+      <w:r>
+        <w:t>4. `includes/</w:t>
+      </w:r>
+      <w:proofErr w:type="spellStart"/>
+      <w:r>
+        <w:t>functions.php</w:t>
+      </w:r>
+      <w:proofErr w:type="spellEnd"/>
+      <w:r>
+        <w:t>`:</w:t>
+      </w:r>
+    </w:p>
+    <w:p>
+      <w:r>
+        <w:t xml:space="preserve">   - Contains utility functions like `</w:t>
+      </w:r>
+      <w:proofErr w:type="spellStart"/>
+      <w:proofErr w:type="gramStart"/>
+      <w:r>
+        <w:t>sanitizeInput</w:t>
+      </w:r>
+      <w:proofErr w:type="spellEnd"/>
+      <w:r>
+        <w:t>(</w:t>
+      </w:r>
+      <w:proofErr w:type="gramEnd"/>
+      <w:r>
+        <w:t>)`, `</w:t>
+      </w:r>
+      <w:proofErr w:type="spellStart"/>
+      <w:r>
+        <w:t>redirectTo</w:t>
+      </w:r>
+      <w:proofErr w:type="spellEnd"/>
+      <w:r>
+        <w:t>()`, `</w:t>
+      </w:r>
+      <w:proofErr w:type="spellStart"/>
+      <w:r>
+        <w:t>isLoggedIn</w:t>
+      </w:r>
+      <w:proofErr w:type="spellEnd"/>
+      <w:r>
+        <w:t>()`, etc.</w:t>
+      </w:r>
+    </w:p>
+    <w:p>
+      <w:r>
+        <w:t xml:space="preserve">   - Used across multiple files for common operations.</w:t>
+      </w:r>
+    </w:p>
+    <w:p/>
+    <w:p>
+      <w:r>
+        <w:t>5. `includes/</w:t>
+      </w:r>
+      <w:proofErr w:type="spellStart"/>
+      <w:r>
+        <w:t>User.php</w:t>
+      </w:r>
+      <w:proofErr w:type="spellEnd"/>
+      <w:r>
+        <w:t>`:</w:t>
+      </w:r>
+    </w:p>
+    <w:p>
+      <w:r>
+        <w:t xml:space="preserve">   - Defines the User class with methods for user-related database operations.</w:t>
+      </w:r>
+    </w:p>
+    <w:p>
+      <w:r>
+        <w:t xml:space="preserve">   - Handles user creation, password resets, login logging, etc.</w:t>
+      </w:r>
+    </w:p>
+    <w:p/>
+    <w:p>
+      <w:r>
+        <w:t>6. `public/</w:t>
+      </w:r>
+      <w:proofErr w:type="spellStart"/>
+      <w:r>
+        <w:t>dashboard.php</w:t>
+      </w:r>
+      <w:proofErr w:type="spellEnd"/>
+      <w:r>
+        <w:t>`:</w:t>
+      </w:r>
+    </w:p>
+    <w:p>
+      <w:r>
+        <w:lastRenderedPageBreak/>
+        <w:t xml:space="preserve">   - Main page for staff members after login.</w:t>
+      </w:r>
+    </w:p>
+    <w:p>
+      <w:r>
+        <w:t xml:space="preserve">   - Displays the main dashboard with various function buttons, including the 'ADMIN' button for all users (temporarily).</w:t>
+      </w:r>
+    </w:p>
+    <w:p/>
+    <w:p>
+      <w:r>
+        <w:t>7. `public/</w:t>
+      </w:r>
+      <w:proofErr w:type="spellStart"/>
+      <w:r>
+        <w:t>admin.php</w:t>
+      </w:r>
+      <w:proofErr w:type="spellEnd"/>
+      <w:r>
+        <w:t>`:</w:t>
+      </w:r>
+    </w:p>
+    <w:p>
+      <w:r>
+        <w:t xml:space="preserve">   - Admin panel page, accessible only by logging in as the 'admin' user.</w:t>
+      </w:r>
+    </w:p>
+    <w:p>
+      <w:r>
+        <w:t xml:space="preserve">   - Provides admin-specific functions like managing staff, users, and viewing logs.</w:t>
+      </w:r>
+    </w:p>
+    <w:p/>
+    <w:p>
+      <w:r>
+        <w:t>8. `public/</w:t>
+      </w:r>
+      <w:proofErr w:type="spellStart"/>
+      <w:r>
+        <w:t>login.php</w:t>
+      </w:r>
+      <w:proofErr w:type="spellEnd"/>
+      <w:r>
+        <w:t>`:</w:t>
+      </w:r>
+    </w:p>
+    <w:p>
+      <w:r>
+        <w:t xml:space="preserve">   - Handles user login process.</w:t>
+      </w:r>
+    </w:p>
+    <w:p>
+      <w:r>
+        <w:t xml:space="preserve">   - Authenticates users and sets appropriate session variables.</w:t>
+      </w:r>
+    </w:p>
+    <w:p>
+      <w:r>
+        <w:t xml:space="preserve">   - Redirects to `</w:t>
+      </w:r>
+      <w:proofErr w:type="spellStart"/>
+      <w:r>
+        <w:t>admin.php</w:t>
+      </w:r>
+      <w:proofErr w:type="spellEnd"/>
+      <w:r>
+        <w:t>` if the username is 'admin', otherwise to `</w:t>
+      </w:r>
+      <w:proofErr w:type="spellStart"/>
+      <w:r>
+        <w:t>dashboard.php</w:t>
+      </w:r>
+      <w:proofErr w:type="spellEnd"/>
+      <w:r>
+        <w:t>`.</w:t>
+      </w:r>
+    </w:p>
+    <w:p/>
+    <w:p>
+      <w:r>
+        <w:t>9. `public/</w:t>
+      </w:r>
+      <w:proofErr w:type="spellStart"/>
+      <w:r>
+        <w:t>logout.php</w:t>
+      </w:r>
+      <w:proofErr w:type="spellEnd"/>
+      <w:r>
+        <w:t>`:</w:t>
+      </w:r>
+    </w:p>
+    <w:p>
+      <w:r>
+        <w:t xml:space="preserve">   - Handles user logout process.</w:t>
+      </w:r>
+    </w:p>
+    <w:p>
+      <w:r>
+        <w:t xml:space="preserve">   - Destroys the session and redirects to the login page.</w:t>
+      </w:r>
+    </w:p>
+    <w:p/>
+    <w:p>
+      <w:r>
+        <w:t>10. `public/</w:t>
+      </w:r>
+      <w:proofErr w:type="spellStart"/>
+      <w:r>
         <w:t>reset_password.php</w:t>
       </w:r>
       <w:proofErr w:type="spellEnd"/>
       <w:r>
-        <w:t xml:space="preserve">     # Password reset page</w:t>
-      </w:r>
-    </w:p>
-    <w:p>
-      <w:r>
-        <w:t>│</w:t>
-      </w:r>
-    </w:p>
-    <w:p>
-      <w:r>
-        <w:rPr>
-          <w:rFonts w:ascii="Arial" w:hAnsi="Arial" w:cs="Arial"/>
-        </w:rPr>
-        <w:t>├</w:t>
-      </w:r>
-      <w:r>
-        <w:rPr>
-          <w:rFonts w:ascii="Aptos" w:hAnsi="Aptos" w:cs="Aptos"/>
-        </w:rPr>
-        <w:t>──</w:t>
-      </w:r>
-      <w:r>
-        <w:t xml:space="preserve"> assets/</w:t>
-      </w:r>
-    </w:p>
-    <w:p>
-      <w:r>
-        <w:t xml:space="preserve">│   </w:t>
-      </w:r>
-      <w:r>
-        <w:rPr>
-          <w:rFonts w:ascii="Arial" w:hAnsi="Arial" w:cs="Arial"/>
-        </w:rPr>
-        <w:t>├</w:t>
-      </w:r>
-      <w:r>
-        <w:rPr>
-          <w:rFonts w:ascii="Aptos" w:hAnsi="Aptos" w:cs="Aptos"/>
-        </w:rPr>
-        <w:t>──</w:t>
-      </w:r>
-      <w:r>
-        <w:t xml:space="preserve"> </w:t>
-      </w:r>
-      <w:proofErr w:type="spellStart"/>
-      <w:r>
-        <w:t>css</w:t>
-      </w:r>
-      <w:proofErr w:type="spellEnd"/>
-      <w:r>
-        <w:t>/</w:t>
-      </w:r>
-    </w:p>
-    <w:p>
-      <w:r>
-        <w:t>│   │   └── styles.css         # Main CSS file for styling</w:t>
-      </w:r>
-    </w:p>
-    <w:p>
-      <w:r>
-        <w:t xml:space="preserve">│   </w:t>
-      </w:r>
-      <w:r>
-        <w:rPr>
-          <w:rFonts w:ascii="Arial" w:hAnsi="Arial" w:cs="Arial"/>
-        </w:rPr>
-        <w:t>├</w:t>
-      </w:r>
-      <w:r>
-        <w:rPr>
-          <w:rFonts w:ascii="Aptos" w:hAnsi="Aptos" w:cs="Aptos"/>
-        </w:rPr>
-        <w:t>──</w:t>
-      </w:r>
-      <w:r>
-        <w:t xml:space="preserve"> </w:t>
-      </w:r>
-      <w:proofErr w:type="spellStart"/>
-      <w:r>
-        <w:t>js</w:t>
-      </w:r>
-      <w:proofErr w:type="spellEnd"/>
-      <w:r>
-        <w:t>/</w:t>
-      </w:r>
-    </w:p>
-    <w:p>
-      <w:r>
-        <w:t>│   │   └── app.js             # Main JavaScript file for client-side functionality</w:t>
-      </w:r>
-    </w:p>
-    <w:p>
-      <w:r>
-        <w:t xml:space="preserve">│   └── </w:t>
-      </w:r>
-      <w:proofErr w:type="spellStart"/>
-      <w:r>
-        <w:t>img</w:t>
-      </w:r>
-      <w:proofErr w:type="spellEnd"/>
-      <w:r>
-        <w:t>/</w:t>
-      </w:r>
-    </w:p>
-    <w:p>
-      <w:r>
-        <w:t xml:space="preserve">│       └── </w:t>
-      </w:r>
-      <w:proofErr w:type="gramStart"/>
-      <w:r>
-        <w:t>silver_system_logo.png  #</w:t>
-      </w:r>
-      <w:proofErr w:type="gramEnd"/>
-      <w:r>
-        <w:t xml:space="preserve"> Logo image file</w:t>
-      </w:r>
-    </w:p>
-    <w:p>
-      <w:r>
-        <w:t>│</w:t>
-      </w:r>
-    </w:p>
-    <w:p>
-      <w:r>
-        <w:t>└── .</w:t>
-      </w:r>
-      <w:proofErr w:type="spellStart"/>
-      <w:r>
-        <w:t>htaccess</w:t>
-      </w:r>
-      <w:proofErr w:type="spellEnd"/>
-      <w:r>
-        <w:t xml:space="preserve">                  # Apache configuration file (if used)</w:t>
-      </w:r>
-    </w:p>
+        <w:t>`:</w:t>
+      </w:r>
+    </w:p>
+    <w:p>
+      <w:r>
+        <w:t xml:space="preserve">    - Allows users to reset their password when required (e.g., after admin reset).</w:t>
+      </w:r>
+    </w:p>
+    <w:p/>
+    <w:p>
+      <w:r>
+        <w:t>11. `public/</w:t>
+      </w:r>
+      <w:proofErr w:type="spellStart"/>
+      <w:r>
+        <w:t>manage_users.php</w:t>
+      </w:r>
+      <w:proofErr w:type="spellEnd"/>
+      <w:r>
+        <w:t>`:</w:t>
+      </w:r>
+    </w:p>
+    <w:p>
+      <w:r>
+        <w:t xml:space="preserve">    - Displays a list of all users and allows adding new users.</w:t>
+      </w:r>
+    </w:p>
+    <w:p/>
+    <w:p>
+      <w:r>
+        <w:t>12. `public/</w:t>
+      </w:r>
+      <w:proofErr w:type="spellStart"/>
+      <w:r>
+        <w:t>edit_user.php</w:t>
+      </w:r>
+      <w:proofErr w:type="spellEnd"/>
+      <w:r>
+        <w:t>`:</w:t>
+      </w:r>
+    </w:p>
+    <w:p>
+      <w:r>
+        <w:t xml:space="preserve">    - Allows editing existing user information.</w:t>
+      </w:r>
+    </w:p>
+    <w:p/>
+    <w:p>
+      <w:r>
+        <w:t>13. `public/</w:t>
+      </w:r>
+      <w:proofErr w:type="spellStart"/>
+      <w:r>
+        <w:t>manage_staff.php</w:t>
+      </w:r>
+      <w:proofErr w:type="spellEnd"/>
+      <w:r>
+        <w:t>`:</w:t>
+      </w:r>
+    </w:p>
+    <w:p>
+      <w:r>
+        <w:t xml:space="preserve">    - Displays a list of all staff members and allows adding new staff.</w:t>
+      </w:r>
+    </w:p>
+    <w:p/>
     <w:p>
       <w:r>
         <w:lastRenderedPageBreak/>
-        <w:t>```</w:t>
+        <w:t>14. `public/</w:t>
+      </w:r>
+      <w:proofErr w:type="spellStart"/>
+      <w:r>
+        <w:t>edit_staff.php</w:t>
+      </w:r>
+      <w:proofErr w:type="spellEnd"/>
+      <w:r>
+        <w:t>`:</w:t>
+      </w:r>
+    </w:p>
+    <w:p>
+      <w:r>
+        <w:t xml:space="preserve">    - Allows editing existing staff information.</w:t>
       </w:r>
     </w:p>
     <w:p/>
     <w:p>
       <w:r>
-        <w:t>File Descriptions and Logic:</w:t>
+        <w:t>Application Logic Flow:</w:t>
       </w:r>
     </w:p>
     <w:p/>
     <w:p>
       <w:r>
-        <w:t>1. `public/</w:t>
+        <w:t>1. User visits the application root (which points to `</w:t>
       </w:r>
       <w:proofErr w:type="spellStart"/>
       <w:r>
@@ -517,35 +1032,25 @@
       </w:r>
       <w:proofErr w:type="spellEnd"/>
       <w:r>
-        <w:t>`:</w:t>
-      </w:r>
-    </w:p>
-    <w:p>
-      <w:r>
-        <w:t xml:space="preserve">   - Serves as the entry point of the application.</w:t>
-      </w:r>
-    </w:p>
-    <w:p>
-      <w:r>
-        <w:t xml:space="preserve">   - Checks if the user is logged in using the `</w:t>
-      </w:r>
-      <w:proofErr w:type="spellStart"/>
-      <w:proofErr w:type="gramStart"/>
-      <w:r>
-        <w:t>isLoggedIn</w:t>
-      </w:r>
-      <w:proofErr w:type="spellEnd"/>
-      <w:r>
-        <w:t>(</w:t>
-      </w:r>
-      <w:proofErr w:type="gramEnd"/>
-      <w:r>
-        <w:t>)` function.</w:t>
-      </w:r>
-    </w:p>
-    <w:p>
-      <w:r>
-        <w:t xml:space="preserve">   - Redirects to `</w:t>
+        <w:t>`).</w:t>
+      </w:r>
+    </w:p>
+    <w:p>
+      <w:r>
+        <w:t>2. `</w:t>
+      </w:r>
+      <w:proofErr w:type="spellStart"/>
+      <w:r>
+        <w:t>index.php</w:t>
+      </w:r>
+      <w:proofErr w:type="spellEnd"/>
+      <w:r>
+        <w:t>` checks if the user is logged in:</w:t>
+      </w:r>
+    </w:p>
+    <w:p>
+      <w:r>
+        <w:t xml:space="preserve">   - If logged in, redirects to `</w:t>
       </w:r>
       <w:proofErr w:type="spellStart"/>
       <w:r>
@@ -553,7 +1058,12 @@
       </w:r>
       <w:proofErr w:type="spellEnd"/>
       <w:r>
-        <w:t>` if the user is logged in, or to `</w:t>
+        <w:t>`.</w:t>
+      </w:r>
+    </w:p>
+    <w:p>
+      <w:r>
+        <w:t xml:space="preserve">   - If not logged in, redirects to `</w:t>
       </w:r>
       <w:proofErr w:type="spellStart"/>
       <w:r>
@@ -561,547 +1071,124 @@
       </w:r>
       <w:proofErr w:type="spellEnd"/>
       <w:r>
-        <w:t>` if not.</w:t>
-      </w:r>
-    </w:p>
-    <w:p>
-      <w:r>
-        <w:t xml:space="preserve">   - This file ensures that users are properly routed based on their authentication status.</w:t>
+        <w:t>`.</w:t>
+      </w:r>
+    </w:p>
+    <w:p>
+      <w:r>
+        <w:t>3. At `</w:t>
+      </w:r>
+      <w:proofErr w:type="spellStart"/>
+      <w:r>
+        <w:t>login.php</w:t>
+      </w:r>
+      <w:proofErr w:type="spellEnd"/>
+      <w:r>
+        <w:t>`, user enters credentials:</w:t>
+      </w:r>
+    </w:p>
+    <w:p>
+      <w:r>
+        <w:t xml:space="preserve">   - After successful authentication:</w:t>
+      </w:r>
+    </w:p>
+    <w:p>
+      <w:r>
+        <w:t xml:space="preserve">     - If the username is 'admin', they are redirected to `</w:t>
+      </w:r>
+      <w:proofErr w:type="spellStart"/>
+      <w:r>
+        <w:t>admin.php</w:t>
+      </w:r>
+      <w:proofErr w:type="spellEnd"/>
+      <w:r>
+        <w:t>`.</w:t>
+      </w:r>
+    </w:p>
+    <w:p>
+      <w:r>
+        <w:t xml:space="preserve">     - All other users are redirected to `</w:t>
+      </w:r>
+      <w:proofErr w:type="spellStart"/>
+      <w:r>
+        <w:t>dashboard.php</w:t>
+      </w:r>
+      <w:proofErr w:type="spellEnd"/>
+      <w:r>
+        <w:t>`.</w:t>
+      </w:r>
+    </w:p>
+    <w:p>
+      <w:r>
+        <w:t>4. In `</w:t>
+      </w:r>
+      <w:proofErr w:type="spellStart"/>
+      <w:r>
+        <w:t>dashboard.php</w:t>
+      </w:r>
+      <w:proofErr w:type="spellEnd"/>
+      <w:r>
+        <w:t>`, staff can access various functions, and the 'ADMIN' button is visible to all (temporarily).</w:t>
+      </w:r>
+    </w:p>
+    <w:p>
+      <w:r>
+        <w:t>5. In `</w:t>
+      </w:r>
+      <w:proofErr w:type="spellStart"/>
+      <w:r>
+        <w:t>admin.php</w:t>
+      </w:r>
+      <w:proofErr w:type="spellEnd"/>
+      <w:r>
+        <w:t>`, the admin can manage staff, users, reset passwords, and perform other administrative tasks.</w:t>
+      </w:r>
+    </w:p>
+    <w:p>
+      <w:r>
+        <w:t>6. The `User` class and `</w:t>
+      </w:r>
+      <w:proofErr w:type="spellStart"/>
+      <w:r>
+        <w:t>auth.php</w:t>
+      </w:r>
+      <w:proofErr w:type="spellEnd"/>
+      <w:r>
+        <w:t>` work together to handle all user-related operations and authentication.</w:t>
+      </w:r>
+    </w:p>
+    <w:p>
+      <w:r>
+        <w:t>7. Utility functions in `</w:t>
+      </w:r>
+      <w:proofErr w:type="spellStart"/>
+      <w:r>
+        <w:t>functions.php</w:t>
+      </w:r>
+      <w:proofErr w:type="spellEnd"/>
+      <w:r>
+        <w:t>` are used throughout the application for common tasks.</w:t>
+      </w:r>
+    </w:p>
+    <w:p>
+      <w:r>
+        <w:t>8. All database operations are performed using the PDO connection provided by `</w:t>
+      </w:r>
+      <w:proofErr w:type="spellStart"/>
+      <w:r>
+        <w:t>db.php</w:t>
+      </w:r>
+      <w:proofErr w:type="spellEnd"/>
+      <w:r>
+        <w:t>`.</w:t>
       </w:r>
     </w:p>
     <w:p/>
     <w:p>
       <w:r>
-        <w:t>2. `includes/</w:t>
-      </w:r>
-      <w:proofErr w:type="spellStart"/>
-      <w:r>
-        <w:t>auth.php</w:t>
-      </w:r>
-      <w:proofErr w:type="spellEnd"/>
-      <w:r>
-        <w:t>`:</w:t>
-      </w:r>
-    </w:p>
-    <w:p>
-      <w:r>
-        <w:t xml:space="preserve">   - Handles user authentication (login, logout).</w:t>
-      </w:r>
-    </w:p>
-    <w:p>
-      <w:r>
-        <w:t xml:space="preserve">   - Defines `</w:t>
-      </w:r>
-      <w:proofErr w:type="spellStart"/>
-      <w:proofErr w:type="gramStart"/>
-      <w:r>
-        <w:t>isAdmin</w:t>
-      </w:r>
-      <w:proofErr w:type="spellEnd"/>
-      <w:r>
-        <w:t>(</w:t>
-      </w:r>
-      <w:proofErr w:type="gramEnd"/>
-      <w:r>
-        <w:t>)` function to check if the current user is an admin.</w:t>
-      </w:r>
-    </w:p>
-    <w:p>
-      <w:r>
-        <w:t xml:space="preserve">   - Used in login process and for access control.</w:t>
-      </w:r>
-    </w:p>
-    <w:p/>
-    <w:p>
-      <w:r>
-        <w:t>3. `includes/</w:t>
-      </w:r>
-      <w:proofErr w:type="spellStart"/>
-      <w:r>
-        <w:t>db.php</w:t>
-      </w:r>
-      <w:proofErr w:type="spellEnd"/>
-      <w:r>
-        <w:t>`:</w:t>
-      </w:r>
-    </w:p>
-    <w:p>
-      <w:r>
-        <w:t xml:space="preserve">   - Provides `</w:t>
-      </w:r>
-      <w:proofErr w:type="spellStart"/>
-      <w:proofErr w:type="gramStart"/>
-      <w:r>
-        <w:t>getDbConnection</w:t>
-      </w:r>
-      <w:proofErr w:type="spellEnd"/>
-      <w:r>
-        <w:t>(</w:t>
-      </w:r>
-      <w:proofErr w:type="gramEnd"/>
-      <w:r>
-        <w:t>)` function to create and return a PDO database connection.</w:t>
-      </w:r>
-    </w:p>
-    <w:p>
-      <w:r>
-        <w:t xml:space="preserve">   - Used throughout the application for database operations.</w:t>
-      </w:r>
-    </w:p>
-    <w:p/>
-    <w:p>
-      <w:r>
-        <w:t>4. `includes/</w:t>
-      </w:r>
-      <w:proofErr w:type="spellStart"/>
-      <w:r>
-        <w:t>functions.php</w:t>
-      </w:r>
-      <w:proofErr w:type="spellEnd"/>
-      <w:r>
-        <w:t>`:</w:t>
-      </w:r>
-    </w:p>
-    <w:p>
-      <w:r>
-        <w:t xml:space="preserve">   - Contains utility functions like `</w:t>
-      </w:r>
-      <w:proofErr w:type="spellStart"/>
-      <w:proofErr w:type="gramStart"/>
-      <w:r>
-        <w:t>sanitizeInput</w:t>
-      </w:r>
-      <w:proofErr w:type="spellEnd"/>
-      <w:r>
-        <w:t>(</w:t>
-      </w:r>
-      <w:proofErr w:type="gramEnd"/>
-      <w:r>
-        <w:t>)`, `</w:t>
-      </w:r>
-      <w:proofErr w:type="spellStart"/>
-      <w:r>
-        <w:t>redirectTo</w:t>
-      </w:r>
-      <w:proofErr w:type="spellEnd"/>
-      <w:r>
-        <w:t>()`, `</w:t>
-      </w:r>
-      <w:proofErr w:type="spellStart"/>
-      <w:r>
-        <w:t>isLoggedIn</w:t>
-      </w:r>
-      <w:proofErr w:type="spellEnd"/>
-      <w:r>
-        <w:t>()`, etc.</w:t>
-      </w:r>
-    </w:p>
-    <w:p>
-      <w:r>
-        <w:t xml:space="preserve">   - Used across multiple files for common operations.</w:t>
-      </w:r>
-    </w:p>
-    <w:p/>
-    <w:p>
-      <w:r>
-        <w:t>5. `includes/</w:t>
-      </w:r>
-      <w:proofErr w:type="spellStart"/>
-      <w:r>
-        <w:t>User.php</w:t>
-      </w:r>
-      <w:proofErr w:type="spellEnd"/>
-      <w:r>
-        <w:t>`:</w:t>
-      </w:r>
-    </w:p>
-    <w:p>
-      <w:r>
-        <w:t xml:space="preserve">   - Defines the User class with methods for user-related database operations.</w:t>
-      </w:r>
-    </w:p>
-    <w:p>
-      <w:r>
-        <w:t xml:space="preserve">   - Handles user creation, password resets, login logging, etc.</w:t>
-      </w:r>
-    </w:p>
-    <w:p/>
-    <w:p>
-      <w:r>
-        <w:t>6. `public/</w:t>
-      </w:r>
-      <w:proofErr w:type="spellStart"/>
-      <w:r>
-        <w:t>dashboard.php</w:t>
-      </w:r>
-      <w:proofErr w:type="spellEnd"/>
-      <w:r>
-        <w:t>`:</w:t>
-      </w:r>
-    </w:p>
-    <w:p>
-      <w:r>
-        <w:t xml:space="preserve">   - Main page for staff members after login.</w:t>
-      </w:r>
-    </w:p>
-    <w:p>
-      <w:r>
-        <w:lastRenderedPageBreak/>
-        <w:t xml:space="preserve">   - Checks if the user is admin and redirects to </w:t>
-      </w:r>
-      <w:proofErr w:type="spellStart"/>
-      <w:r>
-        <w:t>admin.php</w:t>
-      </w:r>
-      <w:proofErr w:type="spellEnd"/>
-      <w:r>
-        <w:t xml:space="preserve"> if true.</w:t>
-      </w:r>
-    </w:p>
-    <w:p>
-      <w:r>
-        <w:t xml:space="preserve">   - Displays the main dashboard with various function buttons.</w:t>
-      </w:r>
-    </w:p>
-    <w:p/>
-    <w:p>
-      <w:r>
-        <w:t>7. `public/</w:t>
-      </w:r>
-      <w:proofErr w:type="spellStart"/>
-      <w:r>
-        <w:t>admin.php</w:t>
-      </w:r>
-      <w:proofErr w:type="spellEnd"/>
-      <w:r>
-        <w:t>`:</w:t>
-      </w:r>
-    </w:p>
-    <w:p>
-      <w:r>
-        <w:t xml:space="preserve">   - Admin panel page, only accessible to admin users.</w:t>
-      </w:r>
-    </w:p>
-    <w:p>
-      <w:r>
-        <w:t xml:space="preserve">   - Provides admin-specific functions like managing staff, resetting passwords, etc.</w:t>
-      </w:r>
-    </w:p>
-    <w:p/>
-    <w:p>
-      <w:r>
-        <w:t>8. `public/</w:t>
-      </w:r>
-      <w:proofErr w:type="spellStart"/>
-      <w:r>
-        <w:t>login.php</w:t>
-      </w:r>
-      <w:proofErr w:type="spellEnd"/>
-      <w:r>
-        <w:t>`:</w:t>
-      </w:r>
-    </w:p>
-    <w:p>
-      <w:r>
-        <w:t xml:space="preserve">   - Handles user login process.</w:t>
-      </w:r>
-    </w:p>
-    <w:p>
-      <w:r>
-        <w:t xml:space="preserve">   - Authenticates users and sets appropriate session variables.</w:t>
-      </w:r>
-    </w:p>
-    <w:p>
-      <w:r>
-        <w:t xml:space="preserve">   - Redirects to </w:t>
-      </w:r>
-      <w:proofErr w:type="spellStart"/>
-      <w:r>
-        <w:t>dashboard.php</w:t>
-      </w:r>
-      <w:proofErr w:type="spellEnd"/>
-      <w:r>
-        <w:t xml:space="preserve"> or </w:t>
-      </w:r>
-      <w:proofErr w:type="spellStart"/>
-      <w:r>
-        <w:t>admin.php</w:t>
-      </w:r>
-      <w:proofErr w:type="spellEnd"/>
-      <w:r>
-        <w:t xml:space="preserve"> based on user type.</w:t>
-      </w:r>
-    </w:p>
-    <w:p/>
-    <w:p>
-      <w:r>
-        <w:t>9. `public/</w:t>
-      </w:r>
-      <w:proofErr w:type="spellStart"/>
-      <w:r>
-        <w:t>logout.php</w:t>
-      </w:r>
-      <w:proofErr w:type="spellEnd"/>
-      <w:r>
-        <w:t>`:</w:t>
-      </w:r>
-    </w:p>
-    <w:p>
-      <w:r>
-        <w:t xml:space="preserve">   - Handles user logout process.</w:t>
-      </w:r>
-    </w:p>
-    <w:p>
-      <w:r>
-        <w:t xml:space="preserve">   - Destroys the session and redirects to the login page.</w:t>
-      </w:r>
-    </w:p>
-    <w:p/>
-    <w:p>
-      <w:r>
-        <w:t>10. `public/</w:t>
-      </w:r>
-      <w:proofErr w:type="spellStart"/>
-      <w:r>
-        <w:t>reset_password.php</w:t>
-      </w:r>
-      <w:proofErr w:type="spellEnd"/>
-      <w:r>
-        <w:t>`:</w:t>
-      </w:r>
-    </w:p>
-    <w:p>
-      <w:r>
-        <w:t xml:space="preserve">    - Allows users to reset their password when required (e.g., after admin reset).</w:t>
-      </w:r>
-    </w:p>
-    <w:p/>
-    <w:p>
-      <w:r>
-        <w:t>11. `assets/</w:t>
-      </w:r>
-      <w:proofErr w:type="spellStart"/>
-      <w:r>
-        <w:t>css</w:t>
-      </w:r>
-      <w:proofErr w:type="spellEnd"/>
-      <w:r>
-        <w:t>/styles.css`:</w:t>
-      </w:r>
-    </w:p>
-    <w:p>
-      <w:r>
-        <w:t xml:space="preserve">    - Contains all CSS styles for the application's layout and design.</w:t>
-      </w:r>
-    </w:p>
-    <w:p/>
-    <w:p>
-      <w:r>
-        <w:t>12. `assets/</w:t>
-      </w:r>
-      <w:proofErr w:type="spellStart"/>
-      <w:r>
-        <w:t>js</w:t>
-      </w:r>
-      <w:proofErr w:type="spellEnd"/>
-      <w:r>
-        <w:t>/app.js`:</w:t>
-      </w:r>
-    </w:p>
-    <w:p>
-      <w:r>
-        <w:t xml:space="preserve">    - Contains client-side JavaScript for dynamic functionality.</w:t>
-      </w:r>
-    </w:p>
-    <w:p/>
-    <w:p>
-      <w:r>
-        <w:t>Application Logic Flow:</w:t>
-      </w:r>
-    </w:p>
-    <w:p/>
-    <w:p>
-      <w:r>
-        <w:t>1. User visits the application root (which points to `</w:t>
-      </w:r>
-      <w:proofErr w:type="spellStart"/>
-      <w:r>
-        <w:t>index.php</w:t>
-      </w:r>
-      <w:proofErr w:type="spellEnd"/>
-      <w:r>
-        <w:t>`).</w:t>
-      </w:r>
-    </w:p>
-    <w:p>
-      <w:r>
-        <w:t>2. `</w:t>
-      </w:r>
-      <w:proofErr w:type="spellStart"/>
-      <w:r>
-        <w:t>index.php</w:t>
-      </w:r>
-      <w:proofErr w:type="spellEnd"/>
-      <w:r>
-        <w:t>` checks if the user is logged in:</w:t>
-      </w:r>
-    </w:p>
-    <w:p>
-      <w:r>
-        <w:lastRenderedPageBreak/>
-        <w:t xml:space="preserve">   - If logged in, redirects to `</w:t>
-      </w:r>
-      <w:proofErr w:type="spellStart"/>
-      <w:r>
-        <w:t>dashboard.php</w:t>
-      </w:r>
-      <w:proofErr w:type="spellEnd"/>
-      <w:r>
-        <w:t>`.</w:t>
-      </w:r>
-    </w:p>
-    <w:p>
-      <w:r>
-        <w:t xml:space="preserve">   - If not logged in, redirects to `</w:t>
-      </w:r>
-      <w:proofErr w:type="spellStart"/>
-      <w:r>
-        <w:t>login.php</w:t>
-      </w:r>
-      <w:proofErr w:type="spellEnd"/>
-      <w:r>
-        <w:t>`.</w:t>
-      </w:r>
-    </w:p>
-    <w:p>
-      <w:r>
-        <w:t>3. At `</w:t>
-      </w:r>
-      <w:proofErr w:type="spellStart"/>
-      <w:r>
-        <w:t>login.php</w:t>
-      </w:r>
-      <w:proofErr w:type="spellEnd"/>
-      <w:r>
-        <w:t>`, user enters credentials:</w:t>
-      </w:r>
-    </w:p>
-    <w:p>
-      <w:r>
-        <w:t xml:space="preserve">   - After successful authentication:</w:t>
-      </w:r>
-    </w:p>
-    <w:p>
-      <w:r>
-        <w:t xml:space="preserve">     - If the user is an admin (checked via `</w:t>
-      </w:r>
-      <w:proofErr w:type="spellStart"/>
-      <w:proofErr w:type="gramStart"/>
-      <w:r>
-        <w:t>isAdmin</w:t>
-      </w:r>
-      <w:proofErr w:type="spellEnd"/>
-      <w:r>
-        <w:t>(</w:t>
-      </w:r>
-      <w:proofErr w:type="gramEnd"/>
-      <w:r>
-        <w:t>)`), they are redirected to `</w:t>
-      </w:r>
-      <w:proofErr w:type="spellStart"/>
-      <w:r>
-        <w:t>admin.php</w:t>
-      </w:r>
-      <w:proofErr w:type="spellEnd"/>
-      <w:r>
-        <w:t>`.</w:t>
-      </w:r>
-    </w:p>
-    <w:p>
-      <w:r>
-        <w:t xml:space="preserve">     - If the user is staff, they are redirected to `</w:t>
-      </w:r>
-      <w:proofErr w:type="spellStart"/>
-      <w:r>
-        <w:t>dashboard.php</w:t>
-      </w:r>
-      <w:proofErr w:type="spellEnd"/>
-      <w:r>
-        <w:t>`.</w:t>
-      </w:r>
-    </w:p>
-    <w:p>
-      <w:r>
-        <w:t>4. In `</w:t>
-      </w:r>
-      <w:proofErr w:type="spellStart"/>
-      <w:r>
-        <w:t>dashboard.php</w:t>
-      </w:r>
-      <w:proofErr w:type="spellEnd"/>
-      <w:r>
-        <w:t>`, staff can access various functions based on their role.</w:t>
-      </w:r>
-    </w:p>
-    <w:p>
-      <w:r>
-        <w:t>5. In `</w:t>
-      </w:r>
-      <w:proofErr w:type="spellStart"/>
-      <w:r>
-        <w:t>admin.php</w:t>
-      </w:r>
-      <w:proofErr w:type="spellEnd"/>
-      <w:r>
-        <w:t>`, the admin can manage staff, reset passwords, and perform other administrative tasks.</w:t>
-      </w:r>
-    </w:p>
-    <w:p>
-      <w:r>
-        <w:t>6. The `User` class and `</w:t>
-      </w:r>
-      <w:proofErr w:type="spellStart"/>
-      <w:r>
-        <w:t>auth.php</w:t>
-      </w:r>
-      <w:proofErr w:type="spellEnd"/>
-      <w:r>
-        <w:t>` work together to handle all user-related operations and authentication.</w:t>
-      </w:r>
-    </w:p>
-    <w:p>
-      <w:r>
-        <w:t>7. Utility functions in `</w:t>
-      </w:r>
-      <w:proofErr w:type="spellStart"/>
-      <w:r>
-        <w:t>functions.php</w:t>
-      </w:r>
-      <w:proofErr w:type="spellEnd"/>
-      <w:r>
-        <w:t>` are used throughout the application for common tasks.</w:t>
-      </w:r>
-    </w:p>
-    <w:p>
-      <w:r>
-        <w:t>8. All database operations are performed using the PDO connection provided by `</w:t>
-      </w:r>
-      <w:proofErr w:type="spellStart"/>
-      <w:r>
-        <w:t>db.php</w:t>
-      </w:r>
-      <w:proofErr w:type="spellEnd"/>
-      <w:r>
-        <w:t>`.</w:t>
-      </w:r>
-    </w:p>
-    <w:p/>
-    <w:p>
-      <w:r>
-        <w:t>This structure separates concerns, with authentication, database operations, and utility functions in the `includes` directory, and public-facing pages in the `public` directory. The application uses session-based authentication and role-based access control to manage user access to different parts of the system.</w:t>
-      </w:r>
-    </w:p>
-    <w:p/>
+        <w:t>This structure maintains a separation of concerns, with authentication, database operations, and utility functions in the `includes` directory, and public-facing pages in the `public` directory. The application uses session-based authentication, with a clear distinction between the 'admin' user and staff users. The role-based access control has been simplified, with plans to implement more complex permissions based on staff titles in the future.</w:t>
+      </w:r>
+    </w:p>
     <w:sectPr>
       <w:pgSz w:w="12240" w:h="15840"/>
       <w:pgMar w:top="1440" w:right="1440" w:bottom="1440" w:left="1440" w:header="720" w:footer="720" w:gutter="0"/>
@@ -1512,7 +1599,6 @@
   <w:style w:type="paragraph" w:default="1" w:styleId="Normal">
     <w:name w:val="Normal"/>
     <w:qFormat/>
-    <w:rsid w:val="00D12B01"/>
   </w:style>
   <w:style w:type="paragraph" w:styleId="Heading1">
     <w:name w:val="heading 1"/>
@@ -1521,7 +1607,7 @@
     <w:link w:val="Heading1Char"/>
     <w:uiPriority w:val="9"/>
     <w:qFormat/>
-    <w:rsid w:val="00D12B01"/>
+    <w:rsid w:val="00094256"/>
     <w:pPr>
       <w:keepNext/>
       <w:keepLines/>
@@ -1544,7 +1630,7 @@
     <w:semiHidden/>
     <w:unhideWhenUsed/>
     <w:qFormat/>
-    <w:rsid w:val="00D12B01"/>
+    <w:rsid w:val="00094256"/>
     <w:pPr>
       <w:keepNext/>
       <w:keepLines/>
@@ -1567,7 +1653,7 @@
     <w:semiHidden/>
     <w:unhideWhenUsed/>
     <w:qFormat/>
-    <w:rsid w:val="00D12B01"/>
+    <w:rsid w:val="00094256"/>
     <w:pPr>
       <w:keepNext/>
       <w:keepLines/>
@@ -1590,7 +1676,7 @@
     <w:semiHidden/>
     <w:unhideWhenUsed/>
     <w:qFormat/>
-    <w:rsid w:val="00D12B01"/>
+    <w:rsid w:val="00094256"/>
     <w:pPr>
       <w:keepNext/>
       <w:keepLines/>
@@ -1613,7 +1699,7 @@
     <w:semiHidden/>
     <w:unhideWhenUsed/>
     <w:qFormat/>
-    <w:rsid w:val="00D12B01"/>
+    <w:rsid w:val="00094256"/>
     <w:pPr>
       <w:keepNext/>
       <w:keepLines/>
@@ -1634,7 +1720,7 @@
     <w:semiHidden/>
     <w:unhideWhenUsed/>
     <w:qFormat/>
-    <w:rsid w:val="00D12B01"/>
+    <w:rsid w:val="00094256"/>
     <w:pPr>
       <w:keepNext/>
       <w:keepLines/>
@@ -1657,7 +1743,7 @@
     <w:semiHidden/>
     <w:unhideWhenUsed/>
     <w:qFormat/>
-    <w:rsid w:val="00D12B01"/>
+    <w:rsid w:val="00094256"/>
     <w:pPr>
       <w:keepNext/>
       <w:keepLines/>
@@ -1678,7 +1764,7 @@
     <w:semiHidden/>
     <w:unhideWhenUsed/>
     <w:qFormat/>
-    <w:rsid w:val="00D12B01"/>
+    <w:rsid w:val="00094256"/>
     <w:pPr>
       <w:keepNext/>
       <w:keepLines/>
@@ -1701,7 +1787,7 @@
     <w:semiHidden/>
     <w:unhideWhenUsed/>
     <w:qFormat/>
-    <w:rsid w:val="00D12B01"/>
+    <w:rsid w:val="00094256"/>
     <w:pPr>
       <w:keepNext/>
       <w:keepLines/>
@@ -1745,7 +1831,7 @@
     <w:basedOn w:val="DefaultParagraphFont"/>
     <w:link w:val="Heading1"/>
     <w:uiPriority w:val="9"/>
-    <w:rsid w:val="00D12B01"/>
+    <w:rsid w:val="00094256"/>
     <w:rPr>
       <w:rFonts w:asciiTheme="majorHAnsi" w:eastAsiaTheme="majorEastAsia" w:hAnsiTheme="majorHAnsi" w:cstheme="majorBidi"/>
       <w:color w:val="0F4761" w:themeColor="accent1" w:themeShade="BF"/>
@@ -1759,7 +1845,7 @@
     <w:link w:val="Heading2"/>
     <w:uiPriority w:val="9"/>
     <w:semiHidden/>
-    <w:rsid w:val="00D12B01"/>
+    <w:rsid w:val="00094256"/>
     <w:rPr>
       <w:rFonts w:asciiTheme="majorHAnsi" w:eastAsiaTheme="majorEastAsia" w:hAnsiTheme="majorHAnsi" w:cstheme="majorBidi"/>
       <w:color w:val="0F4761" w:themeColor="accent1" w:themeShade="BF"/>
@@ -1773,7 +1859,7 @@
     <w:link w:val="Heading3"/>
     <w:uiPriority w:val="9"/>
     <w:semiHidden/>
-    <w:rsid w:val="00D12B01"/>
+    <w:rsid w:val="00094256"/>
     <w:rPr>
       <w:rFonts w:eastAsiaTheme="majorEastAsia" w:cstheme="majorBidi"/>
       <w:color w:val="0F4761" w:themeColor="accent1" w:themeShade="BF"/>
@@ -1787,7 +1873,7 @@
     <w:link w:val="Heading4"/>
     <w:uiPriority w:val="9"/>
     <w:semiHidden/>
-    <w:rsid w:val="00D12B01"/>
+    <w:rsid w:val="00094256"/>
     <w:rPr>
       <w:rFonts w:eastAsiaTheme="majorEastAsia" w:cstheme="majorBidi"/>
       <w:i/>
@@ -1801,7 +1887,7 @@
     <w:link w:val="Heading5"/>
     <w:uiPriority w:val="9"/>
     <w:semiHidden/>
-    <w:rsid w:val="00D12B01"/>
+    <w:rsid w:val="00094256"/>
     <w:rPr>
       <w:rFonts w:eastAsiaTheme="majorEastAsia" w:cstheme="majorBidi"/>
       <w:color w:val="0F4761" w:themeColor="accent1" w:themeShade="BF"/>
@@ -1813,7 +1899,7 @@
     <w:link w:val="Heading6"/>
     <w:uiPriority w:val="9"/>
     <w:semiHidden/>
-    <w:rsid w:val="00D12B01"/>
+    <w:rsid w:val="00094256"/>
     <w:rPr>
       <w:rFonts w:eastAsiaTheme="majorEastAsia" w:cstheme="majorBidi"/>
       <w:i/>
@@ -1827,7 +1913,7 @@
     <w:link w:val="Heading7"/>
     <w:uiPriority w:val="9"/>
     <w:semiHidden/>
-    <w:rsid w:val="00D12B01"/>
+    <w:rsid w:val="00094256"/>
     <w:rPr>
       <w:rFonts w:eastAsiaTheme="majorEastAsia" w:cstheme="majorBidi"/>
       <w:color w:val="595959" w:themeColor="text1" w:themeTint="A6"/>
@@ -1839,7 +1925,7 @@
     <w:link w:val="Heading8"/>
     <w:uiPriority w:val="9"/>
     <w:semiHidden/>
-    <w:rsid w:val="00D12B01"/>
+    <w:rsid w:val="00094256"/>
     <w:rPr>
       <w:rFonts w:eastAsiaTheme="majorEastAsia" w:cstheme="majorBidi"/>
       <w:i/>
@@ -1853,7 +1939,7 @@
     <w:link w:val="Heading9"/>
     <w:uiPriority w:val="9"/>
     <w:semiHidden/>
-    <w:rsid w:val="00D12B01"/>
+    <w:rsid w:val="00094256"/>
     <w:rPr>
       <w:rFonts w:eastAsiaTheme="majorEastAsia" w:cstheme="majorBidi"/>
       <w:color w:val="272727" w:themeColor="text1" w:themeTint="D8"/>
@@ -1866,7 +1952,7 @@
     <w:link w:val="TitleChar"/>
     <w:uiPriority w:val="10"/>
     <w:qFormat/>
-    <w:rsid w:val="00D12B01"/>
+    <w:rsid w:val="00094256"/>
     <w:pPr>
       <w:spacing w:after="80" w:line="240" w:lineRule="auto"/>
       <w:contextualSpacing/>
@@ -1884,7 +1970,7 @@
     <w:basedOn w:val="DefaultParagraphFont"/>
     <w:link w:val="Title"/>
     <w:uiPriority w:val="10"/>
-    <w:rsid w:val="00D12B01"/>
+    <w:rsid w:val="00094256"/>
     <w:rPr>
       <w:rFonts w:asciiTheme="majorHAnsi" w:eastAsiaTheme="majorEastAsia" w:hAnsiTheme="majorHAnsi" w:cstheme="majorBidi"/>
       <w:spacing w:val="-10"/>
@@ -1900,7 +1986,7 @@
     <w:link w:val="SubtitleChar"/>
     <w:uiPriority w:val="11"/>
     <w:qFormat/>
-    <w:rsid w:val="00D12B01"/>
+    <w:rsid w:val="00094256"/>
     <w:pPr>
       <w:numPr>
         <w:ilvl w:val="1"/>
@@ -1919,7 +2005,7 @@
     <w:basedOn w:val="DefaultParagraphFont"/>
     <w:link w:val="Subtitle"/>
     <w:uiPriority w:val="11"/>
-    <w:rsid w:val="00D12B01"/>
+    <w:rsid w:val="00094256"/>
     <w:rPr>
       <w:rFonts w:eastAsiaTheme="majorEastAsia" w:cstheme="majorBidi"/>
       <w:color w:val="595959" w:themeColor="text1" w:themeTint="A6"/>
@@ -1935,7 +2021,7 @@
     <w:link w:val="QuoteChar"/>
     <w:uiPriority w:val="29"/>
     <w:qFormat/>
-    <w:rsid w:val="00D12B01"/>
+    <w:rsid w:val="00094256"/>
     <w:pPr>
       <w:spacing w:before="160"/>
       <w:jc w:val="center"/>
@@ -1951,7 +2037,7 @@
     <w:basedOn w:val="DefaultParagraphFont"/>
     <w:link w:val="Quote"/>
     <w:uiPriority w:val="29"/>
-    <w:rsid w:val="00D12B01"/>
+    <w:rsid w:val="00094256"/>
     <w:rPr>
       <w:i/>
       <w:iCs/>
@@ -1963,7 +2049,7 @@
     <w:basedOn w:val="Normal"/>
     <w:uiPriority w:val="34"/>
     <w:qFormat/>
-    <w:rsid w:val="00D12B01"/>
+    <w:rsid w:val="00094256"/>
     <w:pPr>
       <w:ind w:left="720"/>
       <w:contextualSpacing/>
@@ -1974,7 +2060,7 @@
     <w:basedOn w:val="DefaultParagraphFont"/>
     <w:uiPriority w:val="21"/>
     <w:qFormat/>
-    <w:rsid w:val="00D12B01"/>
+    <w:rsid w:val="00094256"/>
     <w:rPr>
       <w:i/>
       <w:iCs/>
@@ -1988,7 +2074,7 @@
     <w:link w:val="IntenseQuoteChar"/>
     <w:uiPriority w:val="30"/>
     <w:qFormat/>
-    <w:rsid w:val="00D12B01"/>
+    <w:rsid w:val="00094256"/>
     <w:pPr>
       <w:pBdr>
         <w:top w:val="single" w:sz="4" w:space="10" w:color="0F4761" w:themeColor="accent1" w:themeShade="BF"/>
@@ -2009,7 +2095,7 @@
     <w:basedOn w:val="DefaultParagraphFont"/>
     <w:link w:val="IntenseQuote"/>
     <w:uiPriority w:val="30"/>
-    <w:rsid w:val="00D12B01"/>
+    <w:rsid w:val="00094256"/>
     <w:rPr>
       <w:i/>
       <w:iCs/>
@@ -2021,7 +2107,7 @@
     <w:basedOn w:val="DefaultParagraphFont"/>
     <w:uiPriority w:val="32"/>
     <w:qFormat/>
-    <w:rsid w:val="00D12B01"/>
+    <w:rsid w:val="00094256"/>
     <w:rPr>
       <w:b/>
       <w:bCs/>

</xml_diff>